<commit_message>
Add restart and change a introduction for Chrome
</commit_message>
<xml_diff>
--- a/Design Statement.docx
+++ b/Design Statement.docx
@@ -37,12 +37,14 @@
     <w:p>
       <w:pPr>
         <w:rPr>
-          <w:rFonts w:ascii="Open Sans" w:eastAsia="Times New Roman" w:hAnsi="Open Sans" w:cs="Times New Roman" w:hint="eastAsia"/>
+          <w:rFonts w:ascii="Open Sans" w:eastAsia="Times New Roman" w:hAnsi="Open Sans" w:cs="Times New Roman"/>
           <w:color w:val="000000"/>
           <w:sz w:val="34"/>
           <w:szCs w:val="34"/>
         </w:rPr>
       </w:pPr>
+      <w:bookmarkStart w:id="0" w:name="OLE_LINK6"/>
+      <w:bookmarkStart w:id="1" w:name="OLE_LINK7"/>
       <w:r>
         <w:rPr>
           <w:rFonts w:ascii="Open Sans" w:eastAsia="Times New Roman" w:hAnsi="Open Sans" w:cs="Times New Roman"/>
@@ -158,16 +160,7 @@
           <w:sz w:val="34"/>
           <w:szCs w:val="34"/>
         </w:rPr>
-        <w:t>, otherwise they</w:t>
-      </w:r>
-      <w:r>
-        <w:rPr>
-          <w:rFonts w:ascii="Open Sans" w:eastAsia="Times New Roman" w:hAnsi="Open Sans" w:cs="Times New Roman" w:hint="eastAsia"/>
-          <w:color w:val="000000"/>
-          <w:sz w:val="34"/>
-          <w:szCs w:val="34"/>
-        </w:rPr>
-        <w:t xml:space="preserve"> will drown in the flood</w:t>
+        <w:t>, otherwise they will drown in the flood</w:t>
       </w:r>
       <w:r>
         <w:rPr>
@@ -248,18 +241,7 @@
           <w:sz w:val="34"/>
           <w:szCs w:val="34"/>
         </w:rPr>
-        <w:t>leveragi</w:t>
-      </w:r>
-      <w:bookmarkStart w:id="0" w:name="_GoBack"/>
-      <w:bookmarkEnd w:id="0"/>
-      <w:r>
-        <w:rPr>
-          <w:rFonts w:ascii="Open Sans" w:eastAsia="Times New Roman" w:hAnsi="Open Sans" w:cs="Times New Roman" w:hint="eastAsia"/>
-          <w:color w:val="000000"/>
-          <w:sz w:val="34"/>
-          <w:szCs w:val="34"/>
-        </w:rPr>
-        <w:t xml:space="preserve">ng expectations of the </w:t>
+        <w:t xml:space="preserve">leveraging expectations of the </w:t>
       </w:r>
       <w:r>
         <w:rPr>
@@ -374,7 +356,7 @@
     <w:p>
       <w:pPr>
         <w:rPr>
-          <w:rFonts w:ascii="Open Sans" w:eastAsia="Times New Roman" w:hAnsi="Open Sans" w:cs="Times New Roman" w:hint="eastAsia"/>
+          <w:rFonts w:ascii="Open Sans" w:eastAsia="Times New Roman" w:hAnsi="Open Sans" w:cs="Times New Roman"/>
           <w:color w:val="000000"/>
           <w:sz w:val="34"/>
           <w:szCs w:val="34"/>
@@ -457,7 +439,7 @@
     <w:p>
       <w:pPr>
         <w:rPr>
-          <w:rFonts w:ascii="Open Sans" w:eastAsia="Times New Roman" w:hAnsi="Open Sans" w:cs="Times New Roman" w:hint="eastAsia"/>
+          <w:rFonts w:ascii="Open Sans" w:eastAsia="Times New Roman" w:hAnsi="Open Sans" w:cs="Times New Roman"/>
           <w:color w:val="000000"/>
           <w:sz w:val="34"/>
           <w:szCs w:val="34"/>
@@ -494,7 +476,7 @@
     <w:p>
       <w:pPr>
         <w:rPr>
-          <w:rFonts w:ascii="Open Sans" w:eastAsia="Times New Roman" w:hAnsi="Open Sans" w:cs="Times New Roman" w:hint="eastAsia"/>
+          <w:rFonts w:ascii="Open Sans" w:eastAsia="Times New Roman" w:hAnsi="Open Sans" w:cs="Times New Roman"/>
           <w:color w:val="000000"/>
           <w:sz w:val="34"/>
           <w:szCs w:val="34"/>
@@ -634,7 +616,7 @@
     <w:p>
       <w:pPr>
         <w:rPr>
-          <w:rFonts w:ascii="Open Sans" w:eastAsia="Times New Roman" w:hAnsi="Open Sans" w:cs="Times New Roman" w:hint="eastAsia"/>
+          <w:rFonts w:ascii="Open Sans" w:eastAsia="Times New Roman" w:hAnsi="Open Sans" w:cs="Times New Roman"/>
           <w:color w:val="000000"/>
           <w:sz w:val="34"/>
           <w:szCs w:val="34"/>
@@ -835,7 +817,7 @@
     <w:p>
       <w:pPr>
         <w:rPr>
-          <w:rFonts w:ascii="Open Sans" w:eastAsia="Times New Roman" w:hAnsi="Open Sans" w:cs="Times New Roman" w:hint="eastAsia"/>
+          <w:rFonts w:ascii="Open Sans" w:eastAsia="Times New Roman" w:hAnsi="Open Sans" w:cs="Times New Roman"/>
           <w:color w:val="000000"/>
           <w:sz w:val="34"/>
           <w:szCs w:val="34"/>
@@ -904,16 +886,7 @@
           <w:sz w:val="34"/>
           <w:szCs w:val="34"/>
         </w:rPr>
-        <w:t xml:space="preserve">clicking actions </w:t>
-      </w:r>
-      <w:r>
-        <w:rPr>
-          <w:rFonts w:ascii="Open Sans" w:eastAsia="Times New Roman" w:hAnsi="Open Sans" w:cs="Times New Roman" w:hint="eastAsia"/>
-          <w:color w:val="000000"/>
-          <w:sz w:val="34"/>
-          <w:szCs w:val="34"/>
-        </w:rPr>
-        <w:t xml:space="preserve">of </w:t>
+        <w:t xml:space="preserve">clicking actions of </w:t>
       </w:r>
       <w:r>
         <w:rPr>
@@ -991,7 +964,7 @@
     <w:p>
       <w:pPr>
         <w:rPr>
-          <w:rFonts w:ascii="Open Sans" w:eastAsia="Times New Roman" w:hAnsi="Open Sans" w:cs="Times New Roman" w:hint="eastAsia"/>
+          <w:rFonts w:ascii="Open Sans" w:eastAsia="Times New Roman" w:hAnsi="Open Sans" w:cs="Times New Roman"/>
           <w:color w:val="000000"/>
           <w:sz w:val="34"/>
           <w:szCs w:val="34"/>
@@ -1239,7 +1212,7 @@
     <w:p>
       <w:pPr>
         <w:rPr>
-          <w:rFonts w:ascii="Open Sans" w:eastAsia="Times New Roman" w:hAnsi="Open Sans" w:cs="Times New Roman" w:hint="eastAsia"/>
+          <w:rFonts w:ascii="Open Sans" w:eastAsia="Times New Roman" w:hAnsi="Open Sans" w:cs="Times New Roman"/>
           <w:color w:val="000000"/>
           <w:sz w:val="34"/>
           <w:szCs w:val="34"/>
@@ -1249,7 +1222,7 @@
     <w:p>
       <w:pPr>
         <w:rPr>
-          <w:rFonts w:ascii="Open Sans" w:eastAsia="Times New Roman" w:hAnsi="Open Sans" w:cs="Times New Roman" w:hint="eastAsia"/>
+          <w:rFonts w:ascii="Open Sans" w:eastAsia="Times New Roman" w:hAnsi="Open Sans" w:cs="Times New Roman"/>
           <w:color w:val="000000"/>
           <w:sz w:val="34"/>
           <w:szCs w:val="34"/>
@@ -1262,25 +1235,7 @@
           <w:sz w:val="34"/>
           <w:szCs w:val="34"/>
         </w:rPr>
-        <w:t>I</w:t>
-      </w:r>
-      <w:r>
-        <w:rPr>
-          <w:rFonts w:ascii="Open Sans" w:eastAsia="Times New Roman" w:hAnsi="Open Sans" w:cs="Times New Roman" w:hint="eastAsia"/>
-          <w:color w:val="000000"/>
-          <w:sz w:val="34"/>
-          <w:szCs w:val="34"/>
-        </w:rPr>
-        <w:t>n collaboration wi</w:t>
-      </w:r>
-      <w:r>
-        <w:rPr>
-          <w:rFonts w:ascii="Open Sans" w:eastAsia="Times New Roman" w:hAnsi="Open Sans" w:cs="Times New Roman" w:hint="eastAsia"/>
-          <w:color w:val="000000"/>
-          <w:sz w:val="34"/>
-          <w:szCs w:val="34"/>
-        </w:rPr>
-        <w:t xml:space="preserve">th narratives and algorithms, I create a bunch of images and add </w:t>
+        <w:t xml:space="preserve">In collaboration with narratives and algorithms, I create a bunch of images and add </w:t>
       </w:r>
       <w:r>
         <w:rPr>
@@ -1298,25 +1253,7 @@
           <w:sz w:val="34"/>
           <w:szCs w:val="34"/>
         </w:rPr>
-        <w:t xml:space="preserve">audios, which are download from </w:t>
-      </w:r>
-      <w:r>
-        <w:rPr>
-          <w:rFonts w:ascii="Open Sans" w:eastAsia="Times New Roman" w:hAnsi="Open Sans" w:cs="Times New Roman" w:hint="eastAsia"/>
-          <w:color w:val="000000"/>
-          <w:sz w:val="34"/>
-          <w:szCs w:val="34"/>
-        </w:rPr>
-        <w:t xml:space="preserve">online </w:t>
-      </w:r>
-      <w:r>
-        <w:rPr>
-          <w:rFonts w:ascii="Open Sans" w:eastAsia="Times New Roman" w:hAnsi="Open Sans" w:cs="Times New Roman" w:hint="eastAsia"/>
-          <w:color w:val="000000"/>
-          <w:sz w:val="34"/>
-          <w:szCs w:val="34"/>
-        </w:rPr>
-        <w:t>free sources</w:t>
+        <w:t>audios, which are download from online free sources</w:t>
       </w:r>
       <w:r>
         <w:rPr>
@@ -1385,7 +1322,7 @@
     <w:p>
       <w:pPr>
         <w:rPr>
-          <w:rFonts w:ascii="Open Sans" w:eastAsia="Times New Roman" w:hAnsi="Open Sans" w:cs="Times New Roman" w:hint="eastAsia"/>
+          <w:rFonts w:ascii="Open Sans" w:eastAsia="Times New Roman" w:hAnsi="Open Sans" w:cs="Times New Roman"/>
           <w:color w:val="000000"/>
           <w:sz w:val="34"/>
           <w:szCs w:val="34"/>
@@ -1395,7 +1332,7 @@
     <w:p>
       <w:pPr>
         <w:rPr>
-          <w:rFonts w:ascii="Open Sans" w:eastAsia="Times New Roman" w:hAnsi="Open Sans" w:cs="Times New Roman" w:hint="eastAsia"/>
+          <w:rFonts w:ascii="Open Sans" w:eastAsia="Times New Roman" w:hAnsi="Open Sans" w:cs="Times New Roman"/>
           <w:color w:val="000000"/>
           <w:sz w:val="34"/>
           <w:szCs w:val="34"/>
@@ -1440,15 +1377,114 @@
         </w:rPr>
         <w:t xml:space="preserve"> </w:t>
       </w:r>
-      <w:r>
-        <w:rPr>
-          <w:rFonts w:ascii="Open Sans" w:eastAsia="Times New Roman" w:hAnsi="Open Sans" w:cs="Times New Roman"/>
-          <w:color w:val="000000"/>
-          <w:sz w:val="34"/>
-          <w:szCs w:val="34"/>
-        </w:rPr>
-        <w:t>https://jemmayang.github.io/rainstorm-project/</w:t>
-      </w:r>
+    </w:p>
+    <w:p>
+      <w:pPr>
+        <w:rPr>
+          <w:rFonts w:ascii="Open Sans" w:eastAsia="Times New Roman" w:hAnsi="Open Sans" w:cs="Times New Roman"/>
+          <w:color w:val="000000"/>
+          <w:sz w:val="34"/>
+          <w:szCs w:val="34"/>
+        </w:rPr>
+      </w:pPr>
+      <w:hyperlink r:id="rId4" w:history="1">
+        <w:r>
+          <w:rPr>
+            <w:rStyle w:val="Hyperlink"/>
+            <w:rFonts w:ascii="Open Sans" w:eastAsia="Times New Roman" w:hAnsi="Open Sans" w:cs="Times New Roman"/>
+            <w:sz w:val="34"/>
+            <w:szCs w:val="34"/>
+          </w:rPr>
+          <w:t>https://jemmayang.github.io/rainstorm-project/</w:t>
+        </w:r>
+      </w:hyperlink>
+      <w:bookmarkEnd w:id="0"/>
+      <w:bookmarkEnd w:id="1"/>
+    </w:p>
+    <w:bookmarkStart w:id="2" w:name="_GoBack"/>
+    <w:bookmarkEnd w:id="2"/>
+    <w:p>
+      <w:pPr>
+        <w:rPr>
+          <w:rFonts w:ascii="Open Sans" w:eastAsia="Times New Roman" w:hAnsi="Open Sans" w:cs="Times New Roman"/>
+          <w:color w:val="000000"/>
+          <w:sz w:val="34"/>
+          <w:szCs w:val="34"/>
+        </w:rPr>
+      </w:pPr>
+      <w:r>
+        <w:rPr>
+          <w:rFonts w:ascii="Open Sans" w:eastAsia="Times New Roman" w:hAnsi="Open Sans" w:cs="Times New Roman"/>
+          <w:color w:val="000000"/>
+          <w:sz w:val="34"/>
+          <w:szCs w:val="34"/>
+        </w:rPr>
+        <w:fldChar w:fldCharType="begin"/>
+      </w:r>
+      <w:r>
+        <w:rPr>
+          <w:rFonts w:ascii="Open Sans" w:eastAsia="Times New Roman" w:hAnsi="Open Sans" w:cs="Times New Roman"/>
+          <w:color w:val="000000"/>
+          <w:sz w:val="34"/>
+          <w:szCs w:val="34"/>
+        </w:rPr>
+        <w:instrText xml:space="preserve"> HYPERLINK "</w:instrText>
+      </w:r>
+      <w:r>
+        <w:rPr>
+          <w:rFonts w:ascii="Open Sans" w:eastAsia="Times New Roman" w:hAnsi="Open Sans" w:cs="Times New Roman"/>
+          <w:color w:val="000000"/>
+          <w:sz w:val="34"/>
+          <w:szCs w:val="34"/>
+        </w:rPr>
+        <w:instrText>http://yajingyang626.wixsite.com/yajingyang/project-design-rainstorm</w:instrText>
+      </w:r>
+      <w:r>
+        <w:rPr>
+          <w:rFonts w:ascii="Open Sans" w:eastAsia="Times New Roman" w:hAnsi="Open Sans" w:cs="Times New Roman"/>
+          <w:color w:val="000000"/>
+          <w:sz w:val="34"/>
+          <w:szCs w:val="34"/>
+        </w:rPr>
+        <w:instrText xml:space="preserve">" </w:instrText>
+      </w:r>
+      <w:r>
+        <w:rPr>
+          <w:rFonts w:ascii="Open Sans" w:eastAsia="Times New Roman" w:hAnsi="Open Sans" w:cs="Times New Roman"/>
+          <w:color w:val="000000"/>
+          <w:sz w:val="34"/>
+          <w:szCs w:val="34"/>
+        </w:rPr>
+        <w:fldChar w:fldCharType="separate"/>
+      </w:r>
+      <w:r>
+        <w:rPr>
+          <w:rStyle w:val="Hyperlink"/>
+          <w:rFonts w:ascii="Open Sans" w:eastAsia="Times New Roman" w:hAnsi="Open Sans" w:cs="Times New Roman"/>
+          <w:sz w:val="34"/>
+          <w:szCs w:val="34"/>
+        </w:rPr>
+        <w:t>http://yajingyang626.wixsite.com/yajingyang/project-design-rainstorm</w:t>
+      </w:r>
+      <w:r>
+        <w:rPr>
+          <w:rFonts w:ascii="Open Sans" w:eastAsia="Times New Roman" w:hAnsi="Open Sans" w:cs="Times New Roman"/>
+          <w:color w:val="000000"/>
+          <w:sz w:val="34"/>
+          <w:szCs w:val="34"/>
+        </w:rPr>
+        <w:fldChar w:fldCharType="end"/>
+      </w:r>
+    </w:p>
+    <w:p>
+      <w:pPr>
+        <w:rPr>
+          <w:rFonts w:ascii="Open Sans" w:eastAsia="Times New Roman" w:hAnsi="Open Sans" w:cs="Times New Roman"/>
+          <w:color w:val="000000"/>
+          <w:sz w:val="34"/>
+          <w:szCs w:val="34"/>
+        </w:rPr>
+      </w:pPr>
     </w:p>
     <w:sectPr>
       <w:pgSz w:w="12240" w:h="15840"/>
@@ -1892,6 +1928,29 @@
     <w:basedOn w:val="DefaultParagraphFont"/>
     <w:rsid w:val="00D97F4C"/>
   </w:style>
+  <w:style w:type="character" w:styleId="Hyperlink">
+    <w:name w:val="Hyperlink"/>
+    <w:basedOn w:val="DefaultParagraphFont"/>
+    <w:uiPriority w:val="99"/>
+    <w:unhideWhenUsed/>
+    <w:rsid w:val="0001256C"/>
+    <w:rPr>
+      <w:color w:val="0563C1" w:themeColor="hyperlink"/>
+      <w:u w:val="single"/>
+    </w:rPr>
+  </w:style>
+  <w:style w:type="character" w:styleId="FollowedHyperlink">
+    <w:name w:val="FollowedHyperlink"/>
+    <w:basedOn w:val="DefaultParagraphFont"/>
+    <w:uiPriority w:val="99"/>
+    <w:semiHidden/>
+    <w:unhideWhenUsed/>
+    <w:rsid w:val="0001256C"/>
+    <w:rPr>
+      <w:color w:val="954F72" w:themeColor="followedHyperlink"/>
+      <w:u w:val="single"/>
+    </w:rPr>
+  </w:style>
 </w:styles>
 </file>
 

</xml_diff>